<commit_message>
Document à rendre atelier 1
</commit_message>
<xml_diff>
--- a/documentation/atelier1_THENOT_DALLA-VALLE_DELAHODDE_CAUSSANEL.docx
+++ b/documentation/atelier1_THENOT_DALLA-VALLE_DELAHODDE_CAUSSANEL.docx
@@ -4,191 +4,1112 @@
   <w:body>
     <w:p>
       <w:pPr>
-        <w:shd w:val="clear" w:color="auto" w:fill="FFFFFF"/>
-        <w:spacing w:after="0" w:line="240" w:lineRule="auto"/>
-        <w:rPr>
-          <w:rFonts w:ascii="Helvetica" w:eastAsia="Times New Roman" w:hAnsi="Helvetica" w:cs="Helvetica"/>
-          <w:color w:val="333333"/>
-          <w:sz w:val="21"/>
-          <w:szCs w:val="21"/>
-          <w:lang w:eastAsia="fr-FR"/>
+        <w:keepNext/>
+        <w:keepLines/>
+        <w:spacing w:before="40" w:after="0" w:line="256" w:lineRule="auto"/>
+        <w:outlineLvl w:val="1"/>
+        <w:rPr>
+          <w:rFonts w:ascii="Calibri Light" w:eastAsia="Times New Roman" w:hAnsi="Calibri Light" w:cs="Times New Roman"/>
+          <w:color w:val="2F5496"/>
+          <w:sz w:val="26"/>
+          <w:szCs w:val="26"/>
         </w:rPr>
       </w:pPr>
       <w:r>
         <w:rPr>
-          <w:rFonts w:ascii="Helvetica" w:eastAsia="Times New Roman" w:hAnsi="Helvetica" w:cs="Helvetica"/>
-          <w:b/>
-          <w:bCs/>
-          <w:color w:val="333333"/>
-          <w:sz w:val="21"/>
-          <w:szCs w:val="21"/>
-          <w:lang w:eastAsia="fr-FR"/>
-        </w:rPr>
-        <w:t>1 PDF Atelier1 (atelier1_&lt;nom1&gt;_&lt;nom2&gt;_&lt;nom3&gt;_&lt;nom4&gt;.</w:t>
-      </w:r>
-      <w:proofErr w:type="spellStart"/>
-      <w:r>
-        <w:rPr>
-          <w:rFonts w:ascii="Helvetica" w:eastAsia="Times New Roman" w:hAnsi="Helvetica" w:cs="Helvetica"/>
-          <w:b/>
-          <w:bCs/>
-          <w:color w:val="333333"/>
-          <w:sz w:val="21"/>
-          <w:szCs w:val="21"/>
-          <w:lang w:eastAsia="fr-FR"/>
-        </w:rPr>
-        <w:t>pdf</w:t>
-      </w:r>
-      <w:proofErr w:type="spellEnd"/>
-      <w:r>
-        <w:rPr>
-          <w:rFonts w:ascii="Helvetica" w:eastAsia="Times New Roman" w:hAnsi="Helvetica" w:cs="Helvetica"/>
-          <w:b/>
-          <w:bCs/>
-          <w:color w:val="333333"/>
-          <w:sz w:val="21"/>
-          <w:szCs w:val="21"/>
-          <w:lang w:eastAsia="fr-FR"/>
-        </w:rPr>
-        <w:t xml:space="preserve">) </w:t>
-      </w:r>
-      <w:proofErr w:type="gramStart"/>
-      <w:r>
-        <w:rPr>
-          <w:rFonts w:ascii="Helvetica" w:eastAsia="Times New Roman" w:hAnsi="Helvetica" w:cs="Helvetica"/>
-          <w:b/>
-          <w:bCs/>
-          <w:color w:val="333333"/>
-          <w:sz w:val="21"/>
-          <w:szCs w:val="21"/>
-          <w:lang w:eastAsia="fr-FR"/>
-        </w:rPr>
-        <w:t>contenant:</w:t>
-      </w:r>
-      <w:proofErr w:type="gramEnd"/>
-    </w:p>
-    <w:p>
-      <w:pPr>
-        <w:numPr>
-          <w:ilvl w:val="0"/>
-          <w:numId w:val="1"/>
-        </w:numPr>
-        <w:shd w:val="clear" w:color="auto" w:fill="FFFFFF"/>
-        <w:spacing w:before="100" w:beforeAutospacing="1" w:after="100" w:afterAutospacing="1" w:line="300" w:lineRule="atLeast"/>
-        <w:ind w:left="375"/>
-        <w:rPr>
-          <w:rFonts w:ascii="Helvetica" w:eastAsia="Times New Roman" w:hAnsi="Helvetica" w:cs="Helvetica"/>
-          <w:color w:val="333333"/>
-          <w:sz w:val="21"/>
-          <w:szCs w:val="21"/>
-          <w:lang w:eastAsia="fr-FR"/>
-        </w:rPr>
-      </w:pPr>
-      <w:r>
-        <w:rPr>
-          <w:rFonts w:ascii="Helvetica" w:eastAsia="Times New Roman" w:hAnsi="Helvetica" w:cs="Helvetica"/>
-          <w:color w:val="333333"/>
-          <w:sz w:val="21"/>
-          <w:szCs w:val="21"/>
-          <w:lang w:eastAsia="fr-FR"/>
+          <w:rFonts w:ascii="Calibri Light" w:eastAsia="Times New Roman" w:hAnsi="Calibri Light" w:cs="Times New Roman"/>
+          <w:color w:val="2F5496"/>
+          <w:sz w:val="26"/>
+          <w:szCs w:val="26"/>
         </w:rPr>
         <w:t>Diagramme de classe existant de l'architecture monolithique</w:t>
       </w:r>
     </w:p>
     <w:p>
       <w:pPr>
-        <w:numPr>
-          <w:ilvl w:val="0"/>
-          <w:numId w:val="1"/>
-        </w:numPr>
-        <w:shd w:val="clear" w:color="auto" w:fill="FFFFFF"/>
-        <w:spacing w:before="100" w:beforeAutospacing="1" w:after="100" w:afterAutospacing="1" w:line="300" w:lineRule="atLeast"/>
-        <w:ind w:left="375"/>
-        <w:rPr>
-          <w:rFonts w:ascii="Helvetica" w:eastAsia="Times New Roman" w:hAnsi="Helvetica" w:cs="Helvetica"/>
-          <w:color w:val="333333"/>
-          <w:sz w:val="21"/>
-          <w:szCs w:val="21"/>
-          <w:lang w:eastAsia="fr-FR"/>
+        <w:keepNext/>
+        <w:keepLines/>
+        <w:spacing w:before="40" w:after="0" w:line="256" w:lineRule="auto"/>
+        <w:outlineLvl w:val="1"/>
+        <w:rPr>
+          <w:rFonts w:ascii="Calibri" w:eastAsia="Calibri" w:hAnsi="Calibri" w:cs="Times New Roman"/>
         </w:rPr>
       </w:pPr>
       <w:r>
         <w:rPr>
-          <w:rFonts w:ascii="Helvetica" w:eastAsia="Times New Roman" w:hAnsi="Helvetica" w:cs="Helvetica"/>
-          <w:color w:val="333333"/>
-          <w:sz w:val="21"/>
-          <w:szCs w:val="21"/>
-          <w:lang w:eastAsia="fr-FR"/>
-        </w:rPr>
-        <w:t>Tableau récapitulatif des bus de communication</w:t>
+          <w:noProof/>
+        </w:rPr>
+        <w:drawing>
+          <wp:inline distT="0" distB="0" distL="0" distR="0" wp14:anchorId="0AE34CF7" wp14:editId="1327FF65">
+            <wp:extent cx="8605773" cy="3824787"/>
+            <wp:effectExtent l="9207" t="0" r="0" b="0"/>
+            <wp:docPr id="1" name="Image 1"/>
+            <wp:cNvGraphicFramePr>
+              <a:graphicFrameLocks xmlns:a="http://schemas.openxmlformats.org/drawingml/2006/main" noChangeAspect="1"/>
+            </wp:cNvGraphicFramePr>
+            <a:graphic xmlns:a="http://schemas.openxmlformats.org/drawingml/2006/main">
+              <a:graphicData uri="http://schemas.openxmlformats.org/drawingml/2006/picture">
+                <pic:pic xmlns:pic="http://schemas.openxmlformats.org/drawingml/2006/picture">
+                  <pic:nvPicPr>
+                    <pic:cNvPr id="0" name="Picture 1"/>
+                    <pic:cNvPicPr>
+                      <a:picLocks noChangeAspect="1" noChangeArrowheads="1"/>
+                    </pic:cNvPicPr>
+                  </pic:nvPicPr>
+                  <pic:blipFill>
+                    <a:blip r:embed="rId5">
+                      <a:extLst>
+                        <a:ext uri="{28A0092B-C50C-407E-A947-70E740481C1C}">
+                          <a14:useLocalDpi xmlns:a14="http://schemas.microsoft.com/office/drawing/2010/main" val="0"/>
+                        </a:ext>
+                      </a:extLst>
+                    </a:blip>
+                    <a:srcRect/>
+                    <a:stretch>
+                      <a:fillRect/>
+                    </a:stretch>
+                  </pic:blipFill>
+                  <pic:spPr bwMode="auto">
+                    <a:xfrm rot="5400000">
+                      <a:off x="0" y="0"/>
+                      <a:ext cx="8605773" cy="3824787"/>
+                    </a:xfrm>
+                    <a:prstGeom prst="rect">
+                      <a:avLst/>
+                    </a:prstGeom>
+                    <a:noFill/>
+                    <a:ln>
+                      <a:noFill/>
+                    </a:ln>
+                  </pic:spPr>
+                </pic:pic>
+              </a:graphicData>
+            </a:graphic>
+          </wp:inline>
+        </w:drawing>
       </w:r>
     </w:p>
     <w:p>
       <w:pPr>
-        <w:numPr>
-          <w:ilvl w:val="0"/>
-          <w:numId w:val="1"/>
-        </w:numPr>
-        <w:shd w:val="clear" w:color="auto" w:fill="FFFFFF"/>
-        <w:spacing w:before="100" w:beforeAutospacing="1" w:after="100" w:afterAutospacing="1" w:line="300" w:lineRule="atLeast"/>
-        <w:ind w:left="375"/>
-        <w:rPr>
-          <w:rFonts w:ascii="Helvetica" w:eastAsia="Times New Roman" w:hAnsi="Helvetica" w:cs="Helvetica"/>
-          <w:color w:val="333333"/>
-          <w:sz w:val="21"/>
-          <w:szCs w:val="21"/>
-          <w:lang w:eastAsia="fr-FR"/>
+        <w:keepNext/>
+        <w:keepLines/>
+        <w:spacing w:before="40" w:after="0" w:line="256" w:lineRule="auto"/>
+        <w:outlineLvl w:val="1"/>
+        <w:rPr>
+          <w:rFonts w:ascii="Calibri Light" w:eastAsia="Times New Roman" w:hAnsi="Calibri Light" w:cs="Times New Roman"/>
+          <w:color w:val="2F5496"/>
+          <w:sz w:val="26"/>
+          <w:szCs w:val="26"/>
         </w:rPr>
       </w:pPr>
       <w:r>
         <w:rPr>
-          <w:rFonts w:ascii="Helvetica" w:eastAsia="Times New Roman" w:hAnsi="Helvetica" w:cs="Helvetica"/>
-          <w:color w:val="333333"/>
-          <w:sz w:val="21"/>
-          <w:szCs w:val="21"/>
-          <w:lang w:eastAsia="fr-FR"/>
-        </w:rPr>
-        <w:t xml:space="preserve">Tableau comparatif des </w:t>
+          <w:rFonts w:ascii="Calibri Light" w:eastAsia="Times New Roman" w:hAnsi="Calibri Light" w:cs="Times New Roman"/>
+          <w:color w:val="2F5496"/>
+          <w:sz w:val="26"/>
+          <w:szCs w:val="26"/>
+        </w:rPr>
+        <w:lastRenderedPageBreak/>
+        <w:t>Bus de communication les plus répandus :</w:t>
+      </w:r>
+    </w:p>
+    <w:p>
+      <w:pPr>
+        <w:spacing w:line="256" w:lineRule="auto"/>
+        <w:rPr>
+          <w:rFonts w:ascii="Calibri" w:eastAsia="Calibri" w:hAnsi="Calibri" w:cs="Times New Roman"/>
+        </w:rPr>
+      </w:pPr>
+      <w:proofErr w:type="spellStart"/>
+      <w:r>
+        <w:rPr>
+          <w:rFonts w:ascii="Calibri" w:eastAsia="Calibri" w:hAnsi="Calibri" w:cs="Times New Roman"/>
+        </w:rPr>
+        <w:t>RabbitMQ</w:t>
+      </w:r>
+      <w:proofErr w:type="spellEnd"/>
+      <w:r>
+        <w:rPr>
+          <w:rFonts w:ascii="Calibri" w:eastAsia="Calibri" w:hAnsi="Calibri" w:cs="Times New Roman"/>
+        </w:rPr>
+        <w:t xml:space="preserve">, Kafka et </w:t>
       </w:r>
       <w:proofErr w:type="spellStart"/>
       <w:r>
         <w:rPr>
-          <w:rFonts w:ascii="Helvetica" w:eastAsia="Times New Roman" w:hAnsi="Helvetica" w:cs="Helvetica"/>
-          <w:color w:val="333333"/>
-          <w:sz w:val="21"/>
-          <w:szCs w:val="21"/>
-          <w:lang w:eastAsia="fr-FR"/>
-        </w:rPr>
-        <w:t>frameworks</w:t>
+          <w:rFonts w:ascii="Calibri" w:eastAsia="Calibri" w:hAnsi="Calibri" w:cs="Times New Roman"/>
+        </w:rPr>
+        <w:t>ActiveMQ</w:t>
       </w:r>
       <w:proofErr w:type="spellEnd"/>
       <w:r>
         <w:rPr>
-          <w:rFonts w:ascii="Helvetica" w:eastAsia="Times New Roman" w:hAnsi="Helvetica" w:cs="Helvetica"/>
-          <w:color w:val="333333"/>
-          <w:sz w:val="21"/>
-          <w:szCs w:val="21"/>
-          <w:lang w:eastAsia="fr-FR"/>
-        </w:rPr>
-        <w:t xml:space="preserve"> </w:t>
+          <w:rFonts w:ascii="Calibri" w:eastAsia="Calibri" w:hAnsi="Calibri" w:cs="Times New Roman"/>
+        </w:rPr>
+        <w:t xml:space="preserve"> sont toutes des technologies de messagerie utilisées pour fournir une communication asynchrone et découpler les processus. Kafka est un système de messagerie distribué à haut débit. </w:t>
       </w:r>
       <w:proofErr w:type="spellStart"/>
       <w:r>
         <w:rPr>
-          <w:rFonts w:ascii="Helvetica" w:eastAsia="Times New Roman" w:hAnsi="Helvetica" w:cs="Helvetica"/>
-          <w:color w:val="333333"/>
-          <w:sz w:val="21"/>
-          <w:szCs w:val="21"/>
-          <w:lang w:eastAsia="fr-FR"/>
-        </w:rPr>
-        <w:t>FrontEnd</w:t>
+          <w:rFonts w:ascii="Calibri" w:eastAsia="Calibri" w:hAnsi="Calibri" w:cs="Times New Roman"/>
+        </w:rPr>
+        <w:t>RabbitMQ</w:t>
       </w:r>
       <w:proofErr w:type="spellEnd"/>
+      <w:r>
+        <w:rPr>
+          <w:rFonts w:ascii="Calibri" w:eastAsia="Calibri" w:hAnsi="Calibri" w:cs="Times New Roman"/>
+        </w:rPr>
+        <w:t xml:space="preserve"> est un message broker fiable basé sur AMQP. </w:t>
+      </w:r>
+      <w:proofErr w:type="spellStart"/>
+      <w:r>
+        <w:rPr>
+          <w:rFonts w:ascii="Calibri" w:eastAsia="Calibri" w:hAnsi="Calibri" w:cs="Times New Roman"/>
+        </w:rPr>
+        <w:t>ActiveMQ</w:t>
+      </w:r>
+      <w:proofErr w:type="spellEnd"/>
+      <w:r>
+        <w:rPr>
+          <w:rFonts w:ascii="Calibri" w:eastAsia="Calibri" w:hAnsi="Calibri" w:cs="Times New Roman"/>
+        </w:rPr>
+        <w:t xml:space="preserve"> et Kafka sont tous deux des produits Apache, tous deux écrits en Java ; </w:t>
+      </w:r>
+      <w:proofErr w:type="spellStart"/>
+      <w:r>
+        <w:rPr>
+          <w:rFonts w:ascii="Calibri" w:eastAsia="Calibri" w:hAnsi="Calibri" w:cs="Times New Roman"/>
+        </w:rPr>
+        <w:t>RabbitMQ</w:t>
+      </w:r>
+      <w:proofErr w:type="spellEnd"/>
+      <w:r>
+        <w:rPr>
+          <w:rFonts w:ascii="Calibri" w:eastAsia="Calibri" w:hAnsi="Calibri" w:cs="Times New Roman"/>
+        </w:rPr>
+        <w:t xml:space="preserve"> est écrit en Erlang.</w:t>
+      </w:r>
+    </w:p>
+    <w:tbl>
+      <w:tblPr>
+        <w:tblStyle w:val="Grilledutableau"/>
+        <w:tblW w:w="9599" w:type="dxa"/>
+        <w:tblInd w:w="0" w:type="dxa"/>
+        <w:tblLook w:val="04A0" w:firstRow="1" w:lastRow="0" w:firstColumn="1" w:lastColumn="0" w:noHBand="0" w:noVBand="1"/>
+      </w:tblPr>
+      <w:tblGrid>
+        <w:gridCol w:w="1472"/>
+        <w:gridCol w:w="2776"/>
+        <w:gridCol w:w="2498"/>
+        <w:gridCol w:w="2853"/>
+      </w:tblGrid>
+      <w:tr>
+        <w:trPr>
+          <w:trHeight w:val="874"/>
+        </w:trPr>
+        <w:tc>
+          <w:tcPr>
+            <w:tcW w:w="1472" w:type="dxa"/>
+            <w:tcBorders>
+              <w:top w:val="single" w:sz="4" w:space="0" w:color="auto"/>
+              <w:left w:val="single" w:sz="4" w:space="0" w:color="auto"/>
+              <w:bottom w:val="single" w:sz="4" w:space="0" w:color="auto"/>
+              <w:right w:val="single" w:sz="4" w:space="0" w:color="auto"/>
+            </w:tcBorders>
+          </w:tcPr>
+          <w:p/>
+        </w:tc>
+        <w:tc>
+          <w:tcPr>
+            <w:tcW w:w="2776" w:type="dxa"/>
+            <w:tcBorders>
+              <w:top w:val="single" w:sz="4" w:space="0" w:color="auto"/>
+              <w:left w:val="single" w:sz="4" w:space="0" w:color="auto"/>
+              <w:bottom w:val="single" w:sz="4" w:space="0" w:color="auto"/>
+              <w:right w:val="single" w:sz="4" w:space="0" w:color="auto"/>
+            </w:tcBorders>
+            <w:hideMark/>
+          </w:tcPr>
+          <w:p>
+            <w:proofErr w:type="spellStart"/>
+            <w:r>
+              <w:t>ActiveMQ</w:t>
+            </w:r>
+            <w:proofErr w:type="spellEnd"/>
+          </w:p>
+        </w:tc>
+        <w:tc>
+          <w:tcPr>
+            <w:tcW w:w="2498" w:type="dxa"/>
+            <w:tcBorders>
+              <w:top w:val="single" w:sz="4" w:space="0" w:color="auto"/>
+              <w:left w:val="single" w:sz="4" w:space="0" w:color="auto"/>
+              <w:bottom w:val="single" w:sz="4" w:space="0" w:color="auto"/>
+              <w:right w:val="single" w:sz="4" w:space="0" w:color="auto"/>
+            </w:tcBorders>
+            <w:hideMark/>
+          </w:tcPr>
+          <w:p>
+            <w:r>
+              <w:t>Kafka</w:t>
+            </w:r>
+          </w:p>
+        </w:tc>
+        <w:tc>
+          <w:tcPr>
+            <w:tcW w:w="2853" w:type="dxa"/>
+            <w:tcBorders>
+              <w:top w:val="single" w:sz="4" w:space="0" w:color="auto"/>
+              <w:left w:val="single" w:sz="4" w:space="0" w:color="auto"/>
+              <w:bottom w:val="single" w:sz="4" w:space="0" w:color="auto"/>
+              <w:right w:val="single" w:sz="4" w:space="0" w:color="auto"/>
+            </w:tcBorders>
+            <w:hideMark/>
+          </w:tcPr>
+          <w:p>
+            <w:proofErr w:type="spellStart"/>
+            <w:r>
+              <w:t>RabbitMQ</w:t>
+            </w:r>
+            <w:proofErr w:type="spellEnd"/>
+          </w:p>
+        </w:tc>
+      </w:tr>
+      <w:tr>
+        <w:trPr>
+          <w:trHeight w:val="913"/>
+        </w:trPr>
+        <w:tc>
+          <w:tcPr>
+            <w:tcW w:w="1472" w:type="dxa"/>
+            <w:tcBorders>
+              <w:top w:val="single" w:sz="4" w:space="0" w:color="auto"/>
+              <w:left w:val="single" w:sz="4" w:space="0" w:color="auto"/>
+              <w:bottom w:val="single" w:sz="4" w:space="0" w:color="auto"/>
+              <w:right w:val="single" w:sz="4" w:space="0" w:color="auto"/>
+            </w:tcBorders>
+            <w:hideMark/>
+          </w:tcPr>
+          <w:p>
+            <w:r>
+              <w:t>Avantages</w:t>
+            </w:r>
+          </w:p>
+        </w:tc>
+        <w:tc>
+          <w:tcPr>
+            <w:tcW w:w="2776" w:type="dxa"/>
+            <w:tcBorders>
+              <w:top w:val="single" w:sz="4" w:space="0" w:color="auto"/>
+              <w:left w:val="single" w:sz="4" w:space="0" w:color="auto"/>
+              <w:bottom w:val="single" w:sz="4" w:space="0" w:color="auto"/>
+              <w:right w:val="single" w:sz="4" w:space="0" w:color="auto"/>
+            </w:tcBorders>
+          </w:tcPr>
+          <w:p>
+            <w:r>
+              <w:t>Open-source</w:t>
+            </w:r>
+          </w:p>
+          <w:p/>
+          <w:p>
+            <w:r>
+              <w:t>Facile à utiliser</w:t>
+            </w:r>
+          </w:p>
+          <w:p/>
+          <w:p>
+            <w:r>
+              <w:t>Création dynamique de files d'attente.</w:t>
+            </w:r>
+          </w:p>
+          <w:p/>
+          <w:p>
+            <w:r>
+              <w:t>Interface utilisateur Web pour la gestion des files d'attente.</w:t>
+            </w:r>
+          </w:p>
+          <w:p/>
+          <w:p>
+            <w:r>
+              <w:t>Le broker est configurable par XML.</w:t>
+            </w:r>
+          </w:p>
+          <w:p>
+            <w:pPr>
+              <w:ind w:left="1069"/>
+              <w:contextualSpacing/>
+            </w:pPr>
+          </w:p>
+          <w:p>
+            <w:r>
+              <w:t>Le produit est activement entretenu</w:t>
+            </w:r>
+          </w:p>
+          <w:p>
+            <w:pPr>
+              <w:ind w:left="720"/>
+              <w:contextualSpacing/>
+            </w:pPr>
+          </w:p>
+        </w:tc>
+        <w:tc>
+          <w:tcPr>
+            <w:tcW w:w="2498" w:type="dxa"/>
+            <w:tcBorders>
+              <w:top w:val="single" w:sz="4" w:space="0" w:color="auto"/>
+              <w:left w:val="single" w:sz="4" w:space="0" w:color="auto"/>
+              <w:bottom w:val="single" w:sz="4" w:space="0" w:color="auto"/>
+              <w:right w:val="single" w:sz="4" w:space="0" w:color="auto"/>
+            </w:tcBorders>
+          </w:tcPr>
+          <w:p>
+            <w:r>
+              <w:t>Distribué</w:t>
+            </w:r>
+          </w:p>
+          <w:p/>
+          <w:p>
+            <w:r>
+              <w:t>Scalable</w:t>
+            </w:r>
+          </w:p>
+          <w:p/>
+          <w:p>
+            <w:r>
+              <w:t>Rendement élevé</w:t>
+            </w:r>
+          </w:p>
+          <w:p/>
+          <w:p>
+            <w:r>
+              <w:t>Convient au traitement en temps réel</w:t>
+            </w:r>
+          </w:p>
+          <w:p/>
+          <w:p>
+            <w:r>
+              <w:t>Open source</w:t>
+            </w:r>
+          </w:p>
+          <w:p/>
+          <w:p>
+            <w:r>
+              <w:t>Excellent pour les projets Big Data</w:t>
+            </w:r>
+          </w:p>
+        </w:tc>
+        <w:tc>
+          <w:tcPr>
+            <w:tcW w:w="2853" w:type="dxa"/>
+            <w:tcBorders>
+              <w:top w:val="single" w:sz="4" w:space="0" w:color="auto"/>
+              <w:left w:val="single" w:sz="4" w:space="0" w:color="auto"/>
+              <w:bottom w:val="single" w:sz="4" w:space="0" w:color="auto"/>
+              <w:right w:val="single" w:sz="4" w:space="0" w:color="auto"/>
+            </w:tcBorders>
+          </w:tcPr>
+          <w:p>
+            <w:r>
+              <w:t>Facile à configurer</w:t>
+            </w:r>
+          </w:p>
+          <w:p/>
+          <w:p>
+            <w:r>
+              <w:t>Convient à de nombreux langages de programmation et protocoles de messagerie</w:t>
+            </w:r>
+          </w:p>
+          <w:p/>
+          <w:p>
+            <w:r>
+              <w:t xml:space="preserve">Peut être utilisé sur différents systèmes d'exploitation et environnements de cloud </w:t>
+            </w:r>
+            <w:proofErr w:type="spellStart"/>
+            <w:r>
+              <w:t>computing</w:t>
+            </w:r>
+            <w:proofErr w:type="spellEnd"/>
+          </w:p>
+          <w:p/>
+          <w:p>
+            <w:r>
+              <w:t>Interface administrateur</w:t>
+            </w:r>
+          </w:p>
+          <w:p/>
+          <w:p>
+            <w:r>
+              <w:t>Système de plugins qui permet d’apporter de nouvelles fonctionnalités</w:t>
+            </w:r>
+          </w:p>
+          <w:p>
+            <w:pPr>
+              <w:ind w:left="1069"/>
+              <w:contextualSpacing/>
+            </w:pPr>
+          </w:p>
+          <w:p>
+            <w:r>
+              <w:t>Système de clustering pour la haute disponibilité et la scalabilité</w:t>
+            </w:r>
+          </w:p>
+          <w:p/>
+          <w:p>
+            <w:r>
+              <w:t xml:space="preserve">Les </w:t>
+            </w:r>
+            <w:proofErr w:type="spellStart"/>
+            <w:r>
+              <w:t>vhost</w:t>
+            </w:r>
+            <w:proofErr w:type="spellEnd"/>
+            <w:r>
+              <w:t xml:space="preserve"> permettent de cloisonner les environnements</w:t>
+            </w:r>
+          </w:p>
+        </w:tc>
+      </w:tr>
+      <w:tr>
+        <w:trPr>
+          <w:trHeight w:val="874"/>
+        </w:trPr>
+        <w:tc>
+          <w:tcPr>
+            <w:tcW w:w="1472" w:type="dxa"/>
+            <w:tcBorders>
+              <w:top w:val="single" w:sz="4" w:space="0" w:color="auto"/>
+              <w:left w:val="single" w:sz="4" w:space="0" w:color="auto"/>
+              <w:bottom w:val="single" w:sz="4" w:space="0" w:color="auto"/>
+              <w:right w:val="single" w:sz="4" w:space="0" w:color="auto"/>
+            </w:tcBorders>
+            <w:hideMark/>
+          </w:tcPr>
+          <w:p>
+            <w:r>
+              <w:t>Inconvénients</w:t>
+            </w:r>
+          </w:p>
+        </w:tc>
+        <w:tc>
+          <w:tcPr>
+            <w:tcW w:w="2776" w:type="dxa"/>
+            <w:tcBorders>
+              <w:top w:val="single" w:sz="4" w:space="0" w:color="auto"/>
+              <w:left w:val="single" w:sz="4" w:space="0" w:color="auto"/>
+              <w:bottom w:val="single" w:sz="4" w:space="0" w:color="auto"/>
+              <w:right w:val="single" w:sz="4" w:space="0" w:color="auto"/>
+            </w:tcBorders>
+            <w:hideMark/>
+          </w:tcPr>
+          <w:p>
+            <w:r>
+              <w:t>Les messages doivent être envoyés à des files d'attente ou à des sujets.</w:t>
+            </w:r>
+          </w:p>
+        </w:tc>
+        <w:tc>
+          <w:tcPr>
+            <w:tcW w:w="2498" w:type="dxa"/>
+            <w:tcBorders>
+              <w:top w:val="single" w:sz="4" w:space="0" w:color="auto"/>
+              <w:left w:val="single" w:sz="4" w:space="0" w:color="auto"/>
+              <w:bottom w:val="single" w:sz="4" w:space="0" w:color="auto"/>
+              <w:right w:val="single" w:sz="4" w:space="0" w:color="auto"/>
+            </w:tcBorders>
+          </w:tcPr>
+          <w:p>
+            <w:r>
+              <w:t>Manque d'éléments prêts à l'emploi</w:t>
+            </w:r>
+          </w:p>
+          <w:p/>
+          <w:p>
+            <w:r>
+              <w:t>L'absence d'un système de surveillance complet</w:t>
+            </w:r>
+          </w:p>
+          <w:p>
+            <w:r>
+              <w:t>Pas de routage</w:t>
+            </w:r>
+          </w:p>
+          <w:p/>
+          <w:p>
+            <w:r>
+              <w:t>Problèmes avec un nombre croissant de messages</w:t>
+            </w:r>
+          </w:p>
+          <w:p/>
+        </w:tc>
+        <w:tc>
+          <w:tcPr>
+            <w:tcW w:w="2853" w:type="dxa"/>
+            <w:tcBorders>
+              <w:top w:val="single" w:sz="4" w:space="0" w:color="auto"/>
+              <w:left w:val="single" w:sz="4" w:space="0" w:color="auto"/>
+              <w:bottom w:val="single" w:sz="4" w:space="0" w:color="auto"/>
+              <w:right w:val="single" w:sz="4" w:space="0" w:color="auto"/>
+            </w:tcBorders>
+          </w:tcPr>
+          <w:p>
+            <w:r>
+              <w:t>Non transactionnel (par défaut)</w:t>
+            </w:r>
+          </w:p>
+          <w:p/>
+          <w:p>
+            <w:r>
+              <w:t>Besoin d'Erlang</w:t>
+            </w:r>
+          </w:p>
+          <w:p/>
+          <w:p>
+            <w:r>
+              <w:t>Problèmes liés au traitement de grandes quantités de données</w:t>
+            </w:r>
+          </w:p>
+        </w:tc>
+      </w:tr>
+    </w:tbl>
+    <w:p>
+      <w:pPr>
+        <w:spacing w:line="256" w:lineRule="auto"/>
+        <w:rPr>
+          <w:rFonts w:ascii="Calibri" w:eastAsia="Calibri" w:hAnsi="Calibri" w:cs="Times New Roman"/>
+          <w:lang w:eastAsia="fr-FR"/>
+        </w:rPr>
+      </w:pPr>
+    </w:p>
+    <w:p>
+      <w:pPr>
+        <w:spacing w:line="256" w:lineRule="auto"/>
+        <w:rPr>
+          <w:rFonts w:ascii="Calibri" w:eastAsia="Calibri" w:hAnsi="Calibri" w:cs="Times New Roman"/>
+          <w:lang w:eastAsia="fr-FR"/>
+        </w:rPr>
+      </w:pPr>
+    </w:p>
+    <w:p>
+      <w:pPr>
+        <w:keepNext/>
+        <w:keepLines/>
+        <w:spacing w:before="40" w:after="0" w:line="256" w:lineRule="auto"/>
+        <w:outlineLvl w:val="1"/>
+        <w:rPr>
+          <w:rFonts w:ascii="Calibri Light" w:eastAsia="Times New Roman" w:hAnsi="Calibri Light" w:cs="Times New Roman"/>
+          <w:color w:val="2F5496"/>
+          <w:sz w:val="26"/>
+          <w:szCs w:val="26"/>
+          <w:lang w:eastAsia="fr-FR"/>
+        </w:rPr>
+      </w:pPr>
+      <w:r>
+        <w:rPr>
+          <w:rFonts w:ascii="Calibri Light" w:eastAsia="Times New Roman" w:hAnsi="Calibri Light" w:cs="Times New Roman"/>
+          <w:color w:val="2F5496"/>
+          <w:sz w:val="26"/>
+          <w:szCs w:val="26"/>
+          <w:lang w:eastAsia="fr-FR"/>
+        </w:rPr>
+        <w:lastRenderedPageBreak/>
+        <w:t xml:space="preserve">Framework </w:t>
+      </w:r>
+      <w:proofErr w:type="spellStart"/>
+      <w:r>
+        <w:rPr>
+          <w:rFonts w:ascii="Calibri Light" w:eastAsia="Times New Roman" w:hAnsi="Calibri Light" w:cs="Times New Roman"/>
+          <w:color w:val="2F5496"/>
+          <w:sz w:val="26"/>
+          <w:szCs w:val="26"/>
+          <w:lang w:eastAsia="fr-FR"/>
+        </w:rPr>
+        <w:t>Front-end</w:t>
+      </w:r>
+      <w:proofErr w:type="spellEnd"/>
+    </w:p>
+    <w:tbl>
+      <w:tblPr>
+        <w:tblStyle w:val="Grilledutableau"/>
+        <w:tblW w:w="9599" w:type="dxa"/>
+        <w:tblInd w:w="0" w:type="dxa"/>
+        <w:tblLook w:val="04A0" w:firstRow="1" w:lastRow="0" w:firstColumn="1" w:lastColumn="0" w:noHBand="0" w:noVBand="1"/>
+      </w:tblPr>
+      <w:tblGrid>
+        <w:gridCol w:w="1472"/>
+        <w:gridCol w:w="2776"/>
+        <w:gridCol w:w="2498"/>
+        <w:gridCol w:w="2853"/>
+      </w:tblGrid>
+      <w:tr>
+        <w:trPr>
+          <w:trHeight w:val="874"/>
+        </w:trPr>
+        <w:tc>
+          <w:tcPr>
+            <w:tcW w:w="1472" w:type="dxa"/>
+            <w:tcBorders>
+              <w:top w:val="single" w:sz="4" w:space="0" w:color="auto"/>
+              <w:left w:val="single" w:sz="4" w:space="0" w:color="auto"/>
+              <w:bottom w:val="single" w:sz="4" w:space="0" w:color="auto"/>
+              <w:right w:val="single" w:sz="4" w:space="0" w:color="auto"/>
+            </w:tcBorders>
+          </w:tcPr>
+          <w:p/>
+        </w:tc>
+        <w:tc>
+          <w:tcPr>
+            <w:tcW w:w="2776" w:type="dxa"/>
+            <w:tcBorders>
+              <w:top w:val="single" w:sz="4" w:space="0" w:color="auto"/>
+              <w:left w:val="single" w:sz="4" w:space="0" w:color="auto"/>
+              <w:bottom w:val="single" w:sz="4" w:space="0" w:color="auto"/>
+              <w:right w:val="single" w:sz="4" w:space="0" w:color="auto"/>
+            </w:tcBorders>
+            <w:hideMark/>
+          </w:tcPr>
+          <w:p>
+            <w:pPr>
+              <w:jc w:val="center"/>
+            </w:pPr>
+            <w:proofErr w:type="spellStart"/>
+            <w:r>
+              <w:t>React</w:t>
+            </w:r>
+            <w:proofErr w:type="spellEnd"/>
+            <w:r>
+              <w:t xml:space="preserve"> </w:t>
+            </w:r>
+            <w:proofErr w:type="spellStart"/>
+            <w:r>
+              <w:t>Js</w:t>
+            </w:r>
+            <w:proofErr w:type="spellEnd"/>
+          </w:p>
+        </w:tc>
+        <w:tc>
+          <w:tcPr>
+            <w:tcW w:w="2498" w:type="dxa"/>
+            <w:tcBorders>
+              <w:top w:val="single" w:sz="4" w:space="0" w:color="auto"/>
+              <w:left w:val="single" w:sz="4" w:space="0" w:color="auto"/>
+              <w:bottom w:val="single" w:sz="4" w:space="0" w:color="auto"/>
+              <w:right w:val="single" w:sz="4" w:space="0" w:color="auto"/>
+            </w:tcBorders>
+            <w:hideMark/>
+          </w:tcPr>
+          <w:p>
+            <w:pPr>
+              <w:jc w:val="center"/>
+            </w:pPr>
+            <w:proofErr w:type="spellStart"/>
+            <w:r>
+              <w:t>Angular</w:t>
+            </w:r>
+            <w:proofErr w:type="spellEnd"/>
+            <w:r>
+              <w:t xml:space="preserve"> </w:t>
+            </w:r>
+            <w:proofErr w:type="spellStart"/>
+            <w:r>
+              <w:t>Js</w:t>
+            </w:r>
+            <w:proofErr w:type="spellEnd"/>
+          </w:p>
+        </w:tc>
+        <w:tc>
+          <w:tcPr>
+            <w:tcW w:w="2853" w:type="dxa"/>
+            <w:tcBorders>
+              <w:top w:val="single" w:sz="4" w:space="0" w:color="auto"/>
+              <w:left w:val="single" w:sz="4" w:space="0" w:color="auto"/>
+              <w:bottom w:val="single" w:sz="4" w:space="0" w:color="auto"/>
+              <w:right w:val="single" w:sz="4" w:space="0" w:color="auto"/>
+            </w:tcBorders>
+            <w:hideMark/>
+          </w:tcPr>
+          <w:p>
+            <w:pPr>
+              <w:jc w:val="center"/>
+            </w:pPr>
+            <w:r>
+              <w:t xml:space="preserve">Vue </w:t>
+            </w:r>
+            <w:proofErr w:type="spellStart"/>
+            <w:r>
+              <w:t>Js</w:t>
+            </w:r>
+            <w:proofErr w:type="spellEnd"/>
+          </w:p>
+        </w:tc>
+      </w:tr>
+      <w:tr>
+        <w:trPr>
+          <w:trHeight w:val="913"/>
+        </w:trPr>
+        <w:tc>
+          <w:tcPr>
+            <w:tcW w:w="1472" w:type="dxa"/>
+            <w:tcBorders>
+              <w:top w:val="single" w:sz="4" w:space="0" w:color="auto"/>
+              <w:left w:val="single" w:sz="4" w:space="0" w:color="auto"/>
+              <w:bottom w:val="single" w:sz="4" w:space="0" w:color="auto"/>
+              <w:right w:val="single" w:sz="4" w:space="0" w:color="auto"/>
+            </w:tcBorders>
+            <w:hideMark/>
+          </w:tcPr>
+          <w:p>
+            <w:pPr>
+              <w:jc w:val="center"/>
+            </w:pPr>
+            <w:r>
+              <w:t>Avantages</w:t>
+            </w:r>
+          </w:p>
+        </w:tc>
+        <w:tc>
+          <w:tcPr>
+            <w:tcW w:w="2776" w:type="dxa"/>
+            <w:tcBorders>
+              <w:top w:val="single" w:sz="4" w:space="0" w:color="auto"/>
+              <w:left w:val="single" w:sz="4" w:space="0" w:color="auto"/>
+              <w:bottom w:val="single" w:sz="4" w:space="0" w:color="auto"/>
+              <w:right w:val="single" w:sz="4" w:space="0" w:color="auto"/>
+            </w:tcBorders>
+          </w:tcPr>
+          <w:p>
+            <w:r>
+              <w:t>Haut niveau de flexibilité et de réactivité</w:t>
+            </w:r>
+          </w:p>
+          <w:p/>
+          <w:p>
+            <w:r>
+              <w:t>DOM virtuel (modèle d’objet de document)</w:t>
+            </w:r>
+          </w:p>
+          <w:p/>
+          <w:p>
+            <w:r>
+              <w:t xml:space="preserve">La migration entre les versions est généralement très facile, avec « </w:t>
+            </w:r>
+            <w:proofErr w:type="spellStart"/>
+            <w:r>
+              <w:t>codemods</w:t>
+            </w:r>
+            <w:proofErr w:type="spellEnd"/>
+            <w:r>
+              <w:t xml:space="preserve"> », fournit par Google, pour automatiser une grande partie du processus</w:t>
+            </w:r>
+          </w:p>
+          <w:p/>
+          <w:p>
+            <w:r>
+              <w:t>Facile à apprendre, en raison de sa simplicité en ce qui concerne la syntaxe</w:t>
+            </w:r>
+          </w:p>
+          <w:p/>
+          <w:p>
+            <w:r>
+              <w:t>Grande communauté</w:t>
+            </w:r>
+          </w:p>
+        </w:tc>
+        <w:tc>
+          <w:tcPr>
+            <w:tcW w:w="2498" w:type="dxa"/>
+            <w:tcBorders>
+              <w:top w:val="single" w:sz="4" w:space="0" w:color="auto"/>
+              <w:left w:val="single" w:sz="4" w:space="0" w:color="auto"/>
+              <w:bottom w:val="single" w:sz="4" w:space="0" w:color="auto"/>
+              <w:right w:val="single" w:sz="4" w:space="0" w:color="auto"/>
+            </w:tcBorders>
+          </w:tcPr>
+          <w:p>
+            <w:r>
+              <w:t>Injection de dépendance des fonctionnalités liées aux composants avec modules et modularité en général</w:t>
+            </w:r>
+          </w:p>
+          <w:p/>
+          <w:p>
+            <w:r>
+              <w:t>MVVM (Model-</w:t>
+            </w:r>
+            <w:proofErr w:type="spellStart"/>
+            <w:r>
+              <w:t>View</w:t>
+            </w:r>
+            <w:proofErr w:type="spellEnd"/>
+            <w:r>
+              <w:t>-</w:t>
+            </w:r>
+            <w:proofErr w:type="spellStart"/>
+            <w:r>
+              <w:t>ViewModel</w:t>
+            </w:r>
+            <w:proofErr w:type="spellEnd"/>
+            <w:r>
+              <w:t>) qui permet aux développeurs de travailler séparément sur la même section de l’application en utilisant le même ensemble de données</w:t>
+            </w:r>
+          </w:p>
+          <w:p/>
+          <w:p>
+            <w:r>
+              <w:t>Liaison de données bidirectionnelle qui minimise les risques d’erreurs possibles</w:t>
+            </w:r>
+          </w:p>
+          <w:p/>
+          <w:p>
+            <w:r>
+              <w:t>Nouvelles fonctionnalités améliorées telles que RXJS, compilation plus rapide</w:t>
+            </w:r>
+          </w:p>
+        </w:tc>
+        <w:tc>
+          <w:tcPr>
+            <w:tcW w:w="2853" w:type="dxa"/>
+            <w:tcBorders>
+              <w:top w:val="single" w:sz="4" w:space="0" w:color="auto"/>
+              <w:left w:val="single" w:sz="4" w:space="0" w:color="auto"/>
+              <w:bottom w:val="single" w:sz="4" w:space="0" w:color="auto"/>
+              <w:right w:val="single" w:sz="4" w:space="0" w:color="auto"/>
+            </w:tcBorders>
+          </w:tcPr>
+          <w:p>
+            <w:r>
+              <w:t>HTML optimisé</w:t>
+            </w:r>
+          </w:p>
+          <w:p/>
+          <w:p>
+            <w:r>
+              <w:t>Documentation détaillée</w:t>
+            </w:r>
+          </w:p>
+          <w:p/>
+          <w:p>
+            <w:r>
+              <w:t xml:space="preserve">Adaptabilité. Il fournit une période de transition rapide d’un autre </w:t>
+            </w:r>
+            <w:proofErr w:type="spellStart"/>
+            <w:r>
+              <w:t>framework</w:t>
+            </w:r>
+            <w:proofErr w:type="spellEnd"/>
+            <w:r>
+              <w:t xml:space="preserve"> à Vue.js, en raison de la similitude avec </w:t>
+            </w:r>
+            <w:proofErr w:type="spellStart"/>
+            <w:r>
+              <w:t>Angular</w:t>
+            </w:r>
+            <w:proofErr w:type="spellEnd"/>
+            <w:r>
+              <w:t xml:space="preserve"> et </w:t>
+            </w:r>
+            <w:proofErr w:type="spellStart"/>
+            <w:r>
+              <w:t>React</w:t>
+            </w:r>
+            <w:proofErr w:type="spellEnd"/>
+            <w:r>
+              <w:t xml:space="preserve"> en termes de conception et d’architecture.</w:t>
+            </w:r>
+          </w:p>
+          <w:p/>
+          <w:p>
+            <w:r>
+              <w:t>Intégration impressionnante</w:t>
+            </w:r>
+          </w:p>
+          <w:p/>
+          <w:p>
+            <w:r>
+              <w:t xml:space="preserve">Petite taille. Vue.js peut peser environ 20Ko en gardant sa vitesse et sa flexibilité qui permet d’atteindre de bien meilleures performances par rapport aux autres </w:t>
+            </w:r>
+            <w:proofErr w:type="spellStart"/>
+            <w:r>
+              <w:t>framework</w:t>
+            </w:r>
+            <w:proofErr w:type="spellEnd"/>
+          </w:p>
+          <w:p/>
+          <w:p/>
+        </w:tc>
+      </w:tr>
+      <w:tr>
+        <w:trPr>
+          <w:trHeight w:val="874"/>
+        </w:trPr>
+        <w:tc>
+          <w:tcPr>
+            <w:tcW w:w="1472" w:type="dxa"/>
+            <w:tcBorders>
+              <w:top w:val="single" w:sz="4" w:space="0" w:color="auto"/>
+              <w:left w:val="single" w:sz="4" w:space="0" w:color="auto"/>
+              <w:bottom w:val="single" w:sz="4" w:space="0" w:color="auto"/>
+              <w:right w:val="single" w:sz="4" w:space="0" w:color="auto"/>
+            </w:tcBorders>
+            <w:hideMark/>
+          </w:tcPr>
+          <w:p>
+            <w:pPr>
+              <w:jc w:val="center"/>
+            </w:pPr>
+            <w:r>
+              <w:t>Inconvénients</w:t>
+            </w:r>
+          </w:p>
+        </w:tc>
+        <w:tc>
+          <w:tcPr>
+            <w:tcW w:w="2776" w:type="dxa"/>
+            <w:tcBorders>
+              <w:top w:val="single" w:sz="4" w:space="0" w:color="auto"/>
+              <w:left w:val="single" w:sz="4" w:space="0" w:color="auto"/>
+              <w:bottom w:val="single" w:sz="4" w:space="0" w:color="auto"/>
+              <w:right w:val="single" w:sz="4" w:space="0" w:color="auto"/>
+            </w:tcBorders>
+          </w:tcPr>
+          <w:p>
+            <w:r>
+              <w:t xml:space="preserve">Mélanger des </w:t>
+            </w:r>
+            <w:proofErr w:type="spellStart"/>
+            <w:r>
+              <w:t>templates</w:t>
+            </w:r>
+            <w:proofErr w:type="spellEnd"/>
+            <w:r>
+              <w:t xml:space="preserve"> avec la logique (JSX) peut être déroutant pour certains développeurs</w:t>
+            </w:r>
+          </w:p>
+          <w:p/>
+          <w:p>
+            <w:r>
+              <w:t>Les développeurs ont parfois trop de choix</w:t>
+            </w:r>
+          </w:p>
+          <w:p/>
+          <w:p>
+            <w:r>
+              <w:t xml:space="preserve">Long à maîtriser, </w:t>
+            </w:r>
+            <w:proofErr w:type="spellStart"/>
+            <w:r>
+              <w:t>ReactJS</w:t>
+            </w:r>
+            <w:proofErr w:type="spellEnd"/>
+            <w:r>
+              <w:t xml:space="preserve"> nécessite une connaissance approfondie de la façon d’intégrer l’interface utilisateur dans le </w:t>
+            </w:r>
+            <w:proofErr w:type="spellStart"/>
+            <w:r>
+              <w:t>framework</w:t>
+            </w:r>
+            <w:proofErr w:type="spellEnd"/>
+            <w:r>
+              <w:t xml:space="preserve"> MVC.</w:t>
+            </w:r>
+          </w:p>
+          <w:p/>
+        </w:tc>
+        <w:tc>
+          <w:tcPr>
+            <w:tcW w:w="2498" w:type="dxa"/>
+            <w:tcBorders>
+              <w:top w:val="single" w:sz="4" w:space="0" w:color="auto"/>
+              <w:left w:val="single" w:sz="4" w:space="0" w:color="auto"/>
+              <w:bottom w:val="single" w:sz="4" w:space="0" w:color="auto"/>
+              <w:right w:val="single" w:sz="4" w:space="0" w:color="auto"/>
+            </w:tcBorders>
+          </w:tcPr>
+          <w:p>
+            <w:r>
+              <w:t>La syntaxe complexe qui vient de la première version d’</w:t>
+            </w:r>
+            <w:proofErr w:type="spellStart"/>
+            <w:r>
+              <w:t>Angular</w:t>
+            </w:r>
+            <w:proofErr w:type="spellEnd"/>
+            <w:r>
+              <w:t xml:space="preserve">. Néanmoins, </w:t>
+            </w:r>
+            <w:proofErr w:type="spellStart"/>
+            <w:r>
+              <w:t>Angular</w:t>
+            </w:r>
+            <w:proofErr w:type="spellEnd"/>
+            <w:r>
+              <w:t xml:space="preserve"> 6 utilise </w:t>
+            </w:r>
+            <w:proofErr w:type="spellStart"/>
+            <w:r>
+              <w:t>TypeScript</w:t>
+            </w:r>
+            <w:proofErr w:type="spellEnd"/>
+            <w:r>
+              <w:t xml:space="preserve"> 2.7 qui est moins difficile à apprendre.</w:t>
+            </w:r>
+          </w:p>
+          <w:p/>
+          <w:p>
+            <w:r>
+              <w:t>Les problèmes de migration qui peuvent apparaître lors du passage de l’ancienne version aux plus récentes</w:t>
+            </w:r>
+          </w:p>
+        </w:tc>
+        <w:tc>
+          <w:tcPr>
+            <w:tcW w:w="2853" w:type="dxa"/>
+            <w:tcBorders>
+              <w:top w:val="single" w:sz="4" w:space="0" w:color="auto"/>
+              <w:left w:val="single" w:sz="4" w:space="0" w:color="auto"/>
+              <w:bottom w:val="single" w:sz="4" w:space="0" w:color="auto"/>
+              <w:right w:val="single" w:sz="4" w:space="0" w:color="auto"/>
+            </w:tcBorders>
+          </w:tcPr>
+          <w:p>
+            <w:r>
+              <w:t>Moins utilisé donc plus petite communauté</w:t>
+            </w:r>
+          </w:p>
+          <w:p>
+            <w:pPr>
+              <w:ind w:left="1069"/>
+              <w:contextualSpacing/>
+            </w:pPr>
+          </w:p>
+          <w:p>
+            <w:r>
+              <w:t>Risque de sur-flexibilité. Parfois, Vue.js peut avoir des problèmes lors de l'intégration dans de grands projets</w:t>
+            </w:r>
+          </w:p>
+          <w:p/>
+          <w:p>
+            <w:r>
+              <w:t>Scalabilité</w:t>
+            </w:r>
+          </w:p>
+        </w:tc>
+      </w:tr>
+    </w:tbl>
+    <w:p>
+      <w:pPr>
+        <w:spacing w:line="256" w:lineRule="auto"/>
+        <w:rPr>
+          <w:rFonts w:ascii="Calibri" w:eastAsia="Calibri" w:hAnsi="Calibri" w:cs="Times New Roman"/>
+          <w:lang w:eastAsia="fr-FR"/>
+        </w:rPr>
+      </w:pPr>
     </w:p>
     <w:p>
       <w:bookmarkStart w:id="0" w:name="_GoBack"/>
       <w:bookmarkEnd w:id="0"/>
     </w:p>
+    <w:p/>
     <w:sectPr>
       <w:pgSz w:w="11906" w:h="16838"/>
       <w:pgMar w:top="1417" w:right="1417" w:bottom="1417" w:left="1417" w:header="708" w:footer="708" w:gutter="0"/>
@@ -373,7 +1294,7 @@
       </w:pPr>
     </w:pPrDefault>
   </w:docDefaults>
-  <w:latentStyles w:defLockedState="0" w:defUIPriority="99" w:defSemiHidden="0" w:defUnhideWhenUsed="0" w:defQFormat="0" w:count="376">
+  <w:latentStyles w:defLockedState="0" w:defUIPriority="99" w:defSemiHidden="0" w:defUnhideWhenUsed="0" w:defQFormat="0" w:count="377">
     <w:lsdException w:name="Normal" w:uiPriority="0" w:qFormat="1"/>
     <w:lsdException w:name="heading 1" w:uiPriority="9" w:qFormat="1"/>
     <w:lsdException w:name="heading 2" w:semiHidden="1" w:uiPriority="9" w:unhideWhenUsed="1" w:qFormat="1"/>
@@ -750,6 +1671,7 @@
     <w:lsdException w:name="Hashtag" w:semiHidden="1" w:unhideWhenUsed="1"/>
     <w:lsdException w:name="Unresolved Mention" w:semiHidden="1" w:unhideWhenUsed="1"/>
     <w:lsdException w:name="Smart Link" w:semiHidden="1" w:unhideWhenUsed="1"/>
+    <w:lsdException w:name="Smart Link Error" w:semiHidden="1" w:unhideWhenUsed="1"/>
   </w:latentStyles>
   <w:style w:type="paragraph" w:default="1" w:styleId="Normal">
     <w:name w:val="Normal"/>
@@ -781,6 +1703,29 @@
     <w:uiPriority w:val="99"/>
     <w:semiHidden/>
     <w:unhideWhenUsed/>
+  </w:style>
+  <w:style w:type="table" w:styleId="Grilledutableau">
+    <w:name w:val="Table Grid"/>
+    <w:basedOn w:val="TableauNormal"/>
+    <w:uiPriority w:val="39"/>
+    <w:rsid w:val="00EE45EF"/>
+    <w:pPr>
+      <w:spacing w:after="0" w:line="240" w:lineRule="auto"/>
+    </w:pPr>
+    <w:rPr>
+      <w:rFonts w:ascii="Calibri" w:eastAsia="Calibri" w:hAnsi="Calibri" w:cs="Times New Roman"/>
+    </w:rPr>
+    <w:tblPr>
+      <w:tblInd w:w="0" w:type="nil"/>
+      <w:tblBorders>
+        <w:top w:val="single" w:sz="4" w:space="0" w:color="auto"/>
+        <w:left w:val="single" w:sz="4" w:space="0" w:color="auto"/>
+        <w:bottom w:val="single" w:sz="4" w:space="0" w:color="auto"/>
+        <w:right w:val="single" w:sz="4" w:space="0" w:color="auto"/>
+        <w:insideH w:val="single" w:sz="4" w:space="0" w:color="auto"/>
+        <w:insideV w:val="single" w:sz="4" w:space="0" w:color="auto"/>
+      </w:tblBorders>
+    </w:tblPr>
   </w:style>
 </w:styles>
 </file>

</xml_diff>